<commit_message>
added encryp, accurate gens
</commit_message>
<xml_diff>
--- a/My Project Report.docx
+++ b/My Project Report.docx
@@ -84,7 +84,19 @@
         <w:t xml:space="preserve">sk. </w:t>
       </w:r>
       <w:r>
-        <w:t>Alternatively, if the access to the password manager is lost, then the user has just lost access to all of their accounts. This can be mitigated through backups and storing the information and encryption keys on multiple computers, though this is not perfect. Finally, password managers cannot be used for all passwords, if only because they are stored on computers: to access the password manager you must first be able to access the computer it is on. Thus, while they greatly reduce the number of passwords needed, users are still required to know more than 1 strong password for good protection.</w:t>
+        <w:t>Alternatively, if the access to the password manager is lost, then the user has just lost access to all of their accounts. This can be mitigated through backups</w:t>
+      </w:r>
+      <w:r>
+        <w:t xml:space="preserve"> to an extent, though storing the master password does expose it to risk</w:t>
+      </w:r>
+      <w:r>
+        <w:t>. Finally, password managers cannot be used for all passwords, if only because they are stored on computers: to access the password manager you must first be able to access the computer it is on. Thus, while they greatly reduce the number of passwords needed, users are still required to know more than 1 strong password for good protection</w:t>
+      </w:r>
+      <w:r>
+        <w:t xml:space="preserve"> (one for the password manager, one per computer used)</w:t>
+      </w:r>
+      <w:r>
+        <w:t>.</w:t>
       </w:r>
     </w:p>
     <w:p/>
@@ -119,25 +131,19 @@
       <w:r>
         <w:t xml:space="preserve">ion based rather than one time. </w:t>
       </w:r>
-      <w:bookmarkStart w:id="0" w:name="_GoBack"/>
-      <w:bookmarkEnd w:id="0"/>
-    </w:p>
-    <w:p/>
-    <w:p>
-      <w:r>
-        <w:t>Did others do this work before</w:t>
-      </w:r>
-      <w:r>
-        <w:t>? If yes please describe the difference of your work to theirs.</w:t>
-      </w:r>
-      <w:r>
-        <w:t xml:space="preserve"> If you have used code from </w:t>
-      </w:r>
-      <w:r>
-        <w:t>another</w:t>
-      </w:r>
-      <w:r>
-        <w:t xml:space="preserve"> open source project please indicate here.</w:t>
+    </w:p>
+    <w:p/>
+    <w:p>
+      <w:r>
+        <w:t xml:space="preserve">We are using the </w:t>
+      </w:r>
+      <w:proofErr w:type="spellStart"/>
+      <w:r>
+        <w:t>PyCrypto</w:t>
+      </w:r>
+      <w:proofErr w:type="spellEnd"/>
+      <w:r>
+        <w:t xml:space="preserve"> library, which implements the hash functions an AES encryption used for this project.</w:t>
       </w:r>
     </w:p>
     <w:p/>
@@ -178,6 +184,21 @@
         <w:t>Project Description</w:t>
       </w:r>
     </w:p>
+    <w:p/>
+    <w:p>
+      <w:r>
+        <w:t>This project will allow the user to store passwords in an encrypted file. This file is encrypted using AES 256 bit encryption. The key for this file is a password the user selects which is then hashed using SHA256 to create the key. As usual, the rules for strong password selection are important for this: using password or other weak passwords means that the encryption will be easily circumvented. The specific AES encryption uses Cipher-Block Chaining to prevent the encrypted file from cryptanalysis. Thus, the encryption of each block depends on all previous blocks.</w:t>
+      </w:r>
+    </w:p>
+    <w:p/>
+    <w:p>
+      <w:r>
+        <w:t xml:space="preserve">The program allows the user to </w:t>
+      </w:r>
+      <w:bookmarkStart w:id="0" w:name="_GoBack"/>
+      <w:bookmarkEnd w:id="0"/>
+    </w:p>
+    <w:p/>
     <w:p>
       <w:r>
         <w:t>Describe</w:t>

</xml_diff>